<commit_message>
Added some producer flexibility
</commit_message>
<xml_diff>
--- a/AP Report.docx
+++ b/AP Report.docx
@@ -7,8 +7,51 @@
         <w:pStyle w:val="Title"/>
       </w:pPr>
       <w:r>
-        <w:t>AP Report</w:t>
-      </w:r>
+        <w:t xml:space="preserve">AP </w:t>
+      </w:r>
+      <w:r>
+        <w:t xml:space="preserve">Ex 2 </w:t>
+      </w:r>
+      <w:r>
+        <w:t>Report</w:t>
+      </w:r>
+      <w:r>
+        <w:t xml:space="preserve"> </w:t>
+      </w:r>
+    </w:p>
+    <w:p>
+      <w:pPr>
+        <w:rPr>
+          <w:szCs w:val="28"/>
+        </w:rPr>
+      </w:pPr>
+      <w:r>
+        <w:rPr>
+          <w:szCs w:val="28"/>
+        </w:rPr>
+        <w:t>by Nigel Ng</w:t>
+      </w:r>
+    </w:p>
+    <w:p>
+      <w:pPr>
+        <w:rPr>
+          <w:szCs w:val="28"/>
+        </w:rPr>
+      </w:pPr>
+      <w:r>
+        <w:rPr>
+          <w:szCs w:val="28"/>
+        </w:rPr>
+        <w:t xml:space="preserve">2427257N </w:t>
+      </w:r>
+      <w:proofErr w:type="spellStart"/>
+      <w:r>
+        <w:rPr>
+          <w:szCs w:val="28"/>
+        </w:rPr>
+        <w:t>UoG</w:t>
+      </w:r>
+      <w:proofErr w:type="spellEnd"/>
     </w:p>
     <w:p>
       <w:pPr>
@@ -145,13 +188,11 @@
     </w:p>
     <w:p>
       <w:r>
+        <w:lastRenderedPageBreak/>
         <w:t xml:space="preserve">Instead I have switch to using the relatively new </w:t>
       </w:r>
       <w:r>
-        <w:t xml:space="preserve">JAVA.NIO </w:t>
-      </w:r>
-      <w:r>
-        <w:t xml:space="preserve">class mainly the </w:t>
+        <w:t xml:space="preserve">JAVA.NIO class mainly the </w:t>
       </w:r>
       <w:proofErr w:type="spellStart"/>
       <w:r>
@@ -173,15 +214,170 @@
         <w:t>However, it should be noted and emphasized that JAVA.NIO class availability is on Java SE 7 and higher.</w:t>
       </w:r>
     </w:p>
-    <w:p/>
     <w:p>
       <w:pPr>
         <w:pStyle w:val="Heading1"/>
       </w:pPr>
       <w:r>
+        <w:t>Results</w:t>
+      </w:r>
+    </w:p>
+    <w:p>
+      <w:r>
+        <w:t>Testing Conditions:</w:t>
+      </w:r>
+    </w:p>
+    <w:p>
+      <w:r>
+        <w:t>I7 8550u Laptop @ 1.8ghz</w:t>
+      </w:r>
+      <w:r>
+        <w:t xml:space="preserve"> and SITVM</w:t>
+      </w:r>
+    </w:p>
+    <w:p>
+      <w:r>
+        <w:t>1 Producer will be used throughout</w:t>
+      </w:r>
+    </w:p>
+    <w:p>
+      <w:r>
+        <w:t>1, 2, 8, 25, 100 consumers will be used to test the timings</w:t>
+      </w:r>
+    </w:p>
+    <w:p>
+      <w:r>
+        <w:t xml:space="preserve">As per the test command said to be used only 1 directory </w:t>
+      </w:r>
+      <w:proofErr w:type="spellStart"/>
+      <w:r>
+        <w:t>TestDIr</w:t>
+      </w:r>
+      <w:proofErr w:type="spellEnd"/>
+      <w:r>
+        <w:t xml:space="preserve"> will be used.</w:t>
+      </w:r>
+    </w:p>
+    <w:p>
+      <w:r>
+        <w:t>Will use search for pattern *.c to standardize.</w:t>
+      </w:r>
+    </w:p>
+    <w:p>
+      <w:r>
+        <w:t xml:space="preserve">The Producer time and Consumer Time will be </w:t>
+      </w:r>
+      <w:proofErr w:type="gramStart"/>
+      <w:r>
+        <w:t>measured</w:t>
+      </w:r>
+      <w:proofErr w:type="gramEnd"/>
+      <w:r>
+        <w:t xml:space="preserve"> and a difference will be taken. Producer time starts when the producer thread is started and ends upon the producer finishing work production. Consumer start time will essentially be the same as the producer but ends when the solution has finished printing the harvest queue. Note that the consumers start just before the producer starts.</w:t>
+      </w:r>
+    </w:p>
+    <w:p>
+      <w:pPr>
+        <w:pStyle w:val="Heading2"/>
+      </w:pPr>
+      <w:r>
+        <w:t xml:space="preserve"> </w:t>
+      </w:r>
+      <w:r>
+        <w:t>I7 8550u Laptop @ 1.8ghz</w:t>
+      </w:r>
+    </w:p>
+    <w:p>
+      <w:pPr>
+        <w:pStyle w:val="Heading3"/>
+      </w:pPr>
+      <w:r>
+        <w:t>1 Consumer</w:t>
+      </w:r>
+    </w:p>
+    <w:p>
+      <w:pPr>
+        <w:pStyle w:val="Heading2"/>
+      </w:pPr>
+      <w:r>
+        <w:t xml:space="preserve"> SITVM</w:t>
+      </w:r>
+    </w:p>
+    <w:p>
+      <w:pPr>
+        <w:pStyle w:val="Heading3"/>
+      </w:pPr>
+      <w:r>
+        <w:t>1 Consumer</w:t>
+      </w:r>
+    </w:p>
+    <w:p>
+      <w:r>
+        <w:t xml:space="preserve">Producer Time: 206ms, Consumer </w:t>
+      </w:r>
+      <w:proofErr w:type="spellStart"/>
+      <w:r>
+        <w:t>TIme</w:t>
+      </w:r>
+      <w:proofErr w:type="spellEnd"/>
+      <w:r>
+        <w:t>: 311ms, Difference: 105ms</w:t>
+      </w:r>
+    </w:p>
+    <w:p>
+      <w:pPr>
+        <w:pStyle w:val="Heading3"/>
+      </w:pPr>
+      <w:r>
         <w:lastRenderedPageBreak/>
-        <w:t>Results</w:t>
-      </w:r>
+        <w:t xml:space="preserve"> 2 Consumers</w:t>
+      </w:r>
+    </w:p>
+    <w:p>
+      <w:r>
+        <w:t>Producer Time: 233ms, Consumer Time: 264ms, Difference: 31ms</w:t>
+      </w:r>
+    </w:p>
+    <w:p>
+      <w:pPr>
+        <w:pStyle w:val="Heading3"/>
+      </w:pPr>
+      <w:r>
+        <w:t>8 Consumers</w:t>
+      </w:r>
+    </w:p>
+    <w:p>
+      <w:r>
+        <w:t>Producer Time: 238ms, Consumer Time: 278ms, Difference: 40ms</w:t>
+      </w:r>
+    </w:p>
+    <w:p>
+      <w:pPr>
+        <w:pStyle w:val="Heading3"/>
+      </w:pPr>
+      <w:r>
+        <w:t>25 Consumers</w:t>
+      </w:r>
+    </w:p>
+    <w:p>
+      <w:r>
+        <w:t>Producer Time: 263ms, Consumer Time: 302ms, Difference: 39ms</w:t>
+      </w:r>
+    </w:p>
+    <w:p>
+      <w:pPr>
+        <w:pStyle w:val="Heading3"/>
+      </w:pPr>
+      <w:r>
+        <w:t>100 Consumers</w:t>
+      </w:r>
+    </w:p>
+    <w:p>
+      <w:r>
+        <w:t>Producer Time: 276ms, Consumer Time: 324ms, Difference: 48ms</w:t>
+      </w:r>
+      <w:bookmarkStart w:id="0" w:name="_GoBack"/>
+      <w:bookmarkEnd w:id="0"/>
     </w:p>
     <w:p/>
     <w:p/>
@@ -192,28 +388,55 @@
     <w:p/>
     <w:p/>
     <w:p/>
-    <w:p/>
-    <w:p/>
-    <w:p/>
-    <w:p/>
-    <w:p/>
-    <w:p/>
-    <w:p/>
-    <w:p/>
-    <w:p/>
-    <w:p/>
-    <w:p/>
-    <w:p/>
-    <w:p/>
-    <w:p/>
-    <w:p/>
     <w:p>
       <w:pPr>
         <w:pStyle w:val="Heading1"/>
       </w:pPr>
       <w:r>
+        <w:t>Rubrics</w:t>
+      </w:r>
+    </w:p>
+    <w:p>
+      <w:pPr>
+        <w:pStyle w:val="Heading2"/>
+      </w:pPr>
+      <w:r>
+        <w:t xml:space="preserve"> Workable Solution</w:t>
+      </w:r>
+    </w:p>
+    <w:p>
+      <w:r>
+        <w:t>Implem</w:t>
+      </w:r>
+      <w:r>
+        <w:t>ented Multiple Workers</w:t>
+      </w:r>
+    </w:p>
+    <w:p>
+      <w:pPr>
+        <w:pStyle w:val="Heading2"/>
+      </w:pPr>
+      <w:r>
+        <w:t>Correct Argument Processing</w:t>
+      </w:r>
+    </w:p>
+    <w:p>
+      <w:r>
+        <w:t>The pattern is correctly read.</w:t>
+      </w:r>
+    </w:p>
+    <w:p>
+      <w:pPr>
+        <w:pStyle w:val="Heading2"/>
+      </w:pPr>
+      <w:r>
         <w:lastRenderedPageBreak/>
-        <w:t>Rubrics</w:t>
+        <w:t xml:space="preserve"> Correct Processing of CRAWLER_THREADS</w:t>
+      </w:r>
+    </w:p>
+    <w:p>
+      <w:r>
+        <w:t>Using export CRAWLER_THREADS=&lt;number&gt;, the number of consumer threads can be set for the solution to declare.</w:t>
       </w:r>
     </w:p>
     <w:p>
@@ -221,15 +444,12 @@
         <w:pStyle w:val="Heading2"/>
       </w:pPr>
       <w:r>
-        <w:t xml:space="preserve"> Workable Solution</w:t>
-      </w:r>
-    </w:p>
-    <w:p>
-      <w:r>
-        <w:t>Implem</w:t>
-      </w:r>
-      <w:r>
-        <w:t>ented Multiple Workers</w:t>
+        <w:t xml:space="preserve"> For Successful Compilation</w:t>
+      </w:r>
+    </w:p>
+    <w:p>
+      <w:r>
+        <w:t>Program compiles with JAVAC</w:t>
       </w:r>
     </w:p>
     <w:p>
@@ -237,12 +457,23 @@
         <w:pStyle w:val="Heading2"/>
       </w:pPr>
       <w:r>
-        <w:t>Correct Argument Processing</w:t>
-      </w:r>
-    </w:p>
-    <w:p>
-      <w:r>
-        <w:t>The pattern is correctly read.</w:t>
+        <w:t xml:space="preserve"> For Successful Compilation With No Warnings</w:t>
+      </w:r>
+    </w:p>
+    <w:p>
+      <w:r>
+        <w:t xml:space="preserve">Used </w:t>
+      </w:r>
+      <w:r>
+        <w:t>JAVAC with -</w:t>
+      </w:r>
+      <w:proofErr w:type="spellStart"/>
+      <w:r>
+        <w:t>Werror</w:t>
+      </w:r>
+      <w:proofErr w:type="spellEnd"/>
+      <w:r>
+        <w:t>. No errors or warnings were produced.</w:t>
       </w:r>
     </w:p>
     <w:p>
@@ -250,12 +481,20 @@
         <w:pStyle w:val="Heading2"/>
       </w:pPr>
       <w:r>
-        <w:t xml:space="preserve"> Correct Processing of CRAWLER_THREADS</w:t>
-      </w:r>
-    </w:p>
-    <w:p>
-      <w:r>
-        <w:t>Using export CRAWLER_THREADS=&lt;number&gt;, the number of consumer threads can be set for the solution to declare.</w:t>
+        <w:t xml:space="preserve"> Reasonable, Concurrency-Safe Class Used For Work Queue</w:t>
+      </w:r>
+    </w:p>
+    <w:p>
+      <w:r>
+        <w:t xml:space="preserve">Using </w:t>
+      </w:r>
+      <w:proofErr w:type="spellStart"/>
+      <w:r>
+        <w:t>LinkedBlockingQueue</w:t>
+      </w:r>
+      <w:proofErr w:type="spellEnd"/>
+      <w:r>
+        <w:t xml:space="preserve"> which is thread-safe as specified in the JDK.</w:t>
       </w:r>
     </w:p>
     <w:p>
@@ -263,12 +502,20 @@
         <w:pStyle w:val="Heading2"/>
       </w:pPr>
       <w:r>
-        <w:t xml:space="preserve"> For Successful Compilation</w:t>
-      </w:r>
-    </w:p>
-    <w:p>
-      <w:r>
-        <w:t>Program compiles with JAVAC</w:t>
+        <w:t xml:space="preserve"> Reasonable, Concurrency-Safe Class Used For Another Queue</w:t>
+      </w:r>
+    </w:p>
+    <w:p>
+      <w:r>
+        <w:t xml:space="preserve">Using </w:t>
+      </w:r>
+      <w:proofErr w:type="spellStart"/>
+      <w:r>
+        <w:t>LinkedBlockingQueue</w:t>
+      </w:r>
+      <w:proofErr w:type="spellEnd"/>
+      <w:r>
+        <w:t xml:space="preserve"> which is thread-safe as specified in the JDK.</w:t>
       </w:r>
     </w:p>
     <w:p>
@@ -276,7 +523,64 @@
         <w:pStyle w:val="Heading2"/>
       </w:pPr>
       <w:r>
-        <w:t xml:space="preserve"> For Successful Compilation With No Warnings</w:t>
+        <w:t xml:space="preserve"> Effective Mechanism For Determination When No More Directories</w:t>
+      </w:r>
+    </w:p>
+    <w:p>
+      <w:r>
+        <w:t xml:space="preserve">The Main thread will </w:t>
+      </w:r>
+      <w:proofErr w:type="gramStart"/>
+      <w:r>
+        <w:t>join(</w:t>
+      </w:r>
+      <w:proofErr w:type="gramEnd"/>
+      <w:r>
+        <w:t xml:space="preserve">) the producer thread. </w:t>
+      </w:r>
+      <w:r>
+        <w:t xml:space="preserve">Using the poison pill method, the producer will </w:t>
+      </w:r>
+      <w:proofErr w:type="gramStart"/>
+      <w:r>
+        <w:t>put(</w:t>
+      </w:r>
+      <w:proofErr w:type="gramEnd"/>
+      <w:r>
+        <w:t xml:space="preserve">) a </w:t>
+      </w:r>
+      <w:proofErr w:type="spellStart"/>
+      <w:r>
+        <w:t>FileObject</w:t>
+      </w:r>
+      <w:proofErr w:type="spellEnd"/>
+      <w:r>
+        <w:t xml:space="preserve"> with the safety number 0. </w:t>
+      </w:r>
+      <w:proofErr w:type="gramStart"/>
+      <w:r>
+        <w:t>However</w:t>
+      </w:r>
+      <w:proofErr w:type="gramEnd"/>
+      <w:r>
+        <w:t xml:space="preserve"> once it is done processing the directories, it will put a </w:t>
+      </w:r>
+      <w:proofErr w:type="spellStart"/>
+      <w:r>
+        <w:t>FIleObject</w:t>
+      </w:r>
+      <w:proofErr w:type="spellEnd"/>
+      <w:r>
+        <w:t xml:space="preserve"> with the poison pill number 1</w:t>
+      </w:r>
+      <w:r>
+        <w:t xml:space="preserve"> to signal that there are no more directories</w:t>
+      </w:r>
+      <w:r>
+        <w:t>.</w:t>
+      </w:r>
+      <w:r>
+        <w:t xml:space="preserve"> </w:t>
       </w:r>
     </w:p>
     <w:p>
@@ -284,17 +588,59 @@
         <w:pStyle w:val="Heading2"/>
       </w:pPr>
       <w:r>
-        <w:t xml:space="preserve"> Reasonable, Concurrency-Safe Class Used For Work Queue</w:t>
-      </w:r>
-      <w:bookmarkStart w:id="0" w:name="_GoBack"/>
-      <w:bookmarkEnd w:id="0"/>
+        <w:t xml:space="preserve"> Efficient Mechanism For Determination When Worker Thread Has Finished</w:t>
+      </w:r>
+    </w:p>
+    <w:p>
+      <w:r>
+        <w:t xml:space="preserve">After the producer is done, the Main thread will </w:t>
+      </w:r>
+      <w:proofErr w:type="gramStart"/>
+      <w:r>
+        <w:t>join(</w:t>
+      </w:r>
+      <w:proofErr w:type="gramEnd"/>
+      <w:r>
+        <w:t>) the consumer threads. W</w:t>
+      </w:r>
+      <w:r>
+        <w:t xml:space="preserve">hen a worker reads the poison pill, if it is not the last worker it will put another </w:t>
+      </w:r>
+      <w:proofErr w:type="spellStart"/>
+      <w:r>
+        <w:t>FileObject</w:t>
+      </w:r>
+      <w:proofErr w:type="spellEnd"/>
+      <w:r>
+        <w:t xml:space="preserve"> with the poison pill for</w:t>
+      </w:r>
+      <w:r>
+        <w:t xml:space="preserve"> the other Workers to read. Then break out of the loop and end the thread. Going back to the Main thread it will repeat the process with each other consumer thread.</w:t>
+      </w:r>
     </w:p>
     <w:p>
       <w:pPr>
         <w:pStyle w:val="Heading2"/>
       </w:pPr>
       <w:r>
-        <w:t xml:space="preserve"> Reasonable, Concurrency-Safe Class Used For Another Queue</w:t>
+        <w:lastRenderedPageBreak/>
+        <w:t>If It works Correctly With The Files In The Test Folder</w:t>
+      </w:r>
+    </w:p>
+    <w:p>
+      <w:r>
+        <w:t xml:space="preserve">Did a differential check with the provided search </w:t>
+      </w:r>
+      <w:proofErr w:type="gramStart"/>
+      <w:r>
+        <w:t>results.</w:t>
+      </w:r>
+      <w:proofErr w:type="gramEnd"/>
+      <w:r>
+        <w:t xml:space="preserve"> Different order</w:t>
+      </w:r>
+      <w:r>
+        <w:t xml:space="preserve"> of entries but same number of entries found.</w:t>
       </w:r>
     </w:p>
     <w:p>
@@ -302,7 +648,12 @@
         <w:pStyle w:val="Heading2"/>
       </w:pPr>
       <w:r>
-        <w:t xml:space="preserve"> Effective Mechanism For Determination When No More Directories</w:t>
+        <w:t>If It Works Correctly With The Files In An Unseen Folder Of Files</w:t>
+      </w:r>
+    </w:p>
+    <w:p>
+      <w:r>
+        <w:t>Folders and files are unseen.</w:t>
       </w:r>
     </w:p>
     <w:p>
@@ -310,58 +661,12 @@
         <w:pStyle w:val="Heading2"/>
       </w:pPr>
       <w:r>
-        <w:t xml:space="preserve"> E</w:t>
-      </w:r>
-      <w:r>
-        <w:t xml:space="preserve">fficient </w:t>
-      </w:r>
-      <w:r>
-        <w:t>M</w:t>
-      </w:r>
-      <w:r>
-        <w:t xml:space="preserve">echanism </w:t>
-      </w:r>
-      <w:r>
-        <w:t>F</w:t>
-      </w:r>
-      <w:r>
-        <w:t xml:space="preserve">or </w:t>
-      </w:r>
-      <w:r>
-        <w:t>D</w:t>
-      </w:r>
-      <w:r>
-        <w:t xml:space="preserve">etermination </w:t>
-      </w:r>
-      <w:r>
-        <w:t>W</w:t>
-      </w:r>
-      <w:r>
-        <w:t xml:space="preserve">hen </w:t>
-      </w:r>
-      <w:r>
-        <w:t>W</w:t>
-      </w:r>
-      <w:r>
-        <w:t xml:space="preserve">orker </w:t>
-      </w:r>
-      <w:r>
-        <w:t>T</w:t>
-      </w:r>
-      <w:r>
-        <w:t xml:space="preserve">hread </w:t>
-      </w:r>
-      <w:r>
-        <w:t>H</w:t>
-      </w:r>
-      <w:r>
-        <w:t xml:space="preserve">as </w:t>
-      </w:r>
-      <w:r>
-        <w:t>F</w:t>
-      </w:r>
-      <w:r>
-        <w:t>inished</w:t>
+        <w:t>Runtime Performance With 1 Worker On Test Folder Is Similar To Single Threaded Implementation</w:t>
+      </w:r>
+    </w:p>
+    <w:p>
+      <w:r>
+        <w:t>Similar performance timing.</w:t>
       </w:r>
     </w:p>
     <w:p>
@@ -369,325 +674,23 @@
         <w:pStyle w:val="Heading2"/>
       </w:pPr>
       <w:r>
-        <w:t>I</w:t>
-      </w:r>
-      <w:r>
-        <w:t xml:space="preserve">f </w:t>
-      </w:r>
-      <w:r>
-        <w:t>I</w:t>
-      </w:r>
-      <w:r>
-        <w:t xml:space="preserve">t works </w:t>
-      </w:r>
-      <w:r>
-        <w:t>C</w:t>
-      </w:r>
-      <w:r>
-        <w:t xml:space="preserve">orrectly </w:t>
-      </w:r>
-      <w:r>
-        <w:t>W</w:t>
-      </w:r>
-      <w:r>
-        <w:t xml:space="preserve">ith </w:t>
-      </w:r>
-      <w:r>
-        <w:t>T</w:t>
-      </w:r>
-      <w:r>
-        <w:t xml:space="preserve">he </w:t>
-      </w:r>
-      <w:r>
-        <w:t>F</w:t>
-      </w:r>
-      <w:r>
-        <w:t xml:space="preserve">iles </w:t>
-      </w:r>
-      <w:r>
-        <w:t>I</w:t>
-      </w:r>
-      <w:r>
-        <w:t xml:space="preserve">n </w:t>
-      </w:r>
-      <w:r>
-        <w:t>T</w:t>
-      </w:r>
-      <w:r>
-        <w:t xml:space="preserve">he </w:t>
-      </w:r>
-      <w:r>
-        <w:t>T</w:t>
-      </w:r>
-      <w:r>
-        <w:t xml:space="preserve">est </w:t>
-      </w:r>
-      <w:r>
-        <w:t>F</w:t>
-      </w:r>
-      <w:r>
-        <w:t>older</w:t>
-      </w:r>
-    </w:p>
-    <w:p>
-      <w:pPr>
-        <w:pStyle w:val="Heading2"/>
-      </w:pPr>
-      <w:r>
-        <w:t>I</w:t>
-      </w:r>
-      <w:r>
-        <w:t xml:space="preserve">f </w:t>
-      </w:r>
-      <w:r>
-        <w:t>I</w:t>
-      </w:r>
-      <w:r>
-        <w:t xml:space="preserve">t </w:t>
-      </w:r>
-      <w:r>
-        <w:t>W</w:t>
-      </w:r>
-      <w:r>
-        <w:t xml:space="preserve">orks </w:t>
-      </w:r>
-      <w:r>
-        <w:t>C</w:t>
-      </w:r>
-      <w:r>
-        <w:t xml:space="preserve">orrectly </w:t>
-      </w:r>
-      <w:r>
-        <w:t>W</w:t>
-      </w:r>
-      <w:r>
-        <w:t xml:space="preserve">ith </w:t>
-      </w:r>
-      <w:r>
-        <w:t>T</w:t>
-      </w:r>
-      <w:r>
-        <w:t xml:space="preserve">he </w:t>
-      </w:r>
-      <w:r>
-        <w:t>F</w:t>
-      </w:r>
-      <w:r>
-        <w:t xml:space="preserve">iles </w:t>
-      </w:r>
-      <w:r>
-        <w:t>I</w:t>
-      </w:r>
-      <w:r>
-        <w:t xml:space="preserve">n </w:t>
-      </w:r>
-      <w:r>
-        <w:t>A</w:t>
-      </w:r>
-      <w:r>
-        <w:t xml:space="preserve">n </w:t>
-      </w:r>
-      <w:r>
-        <w:t>U</w:t>
-      </w:r>
-      <w:r>
-        <w:t xml:space="preserve">nseen </w:t>
-      </w:r>
-      <w:r>
-        <w:t>F</w:t>
-      </w:r>
-      <w:r>
-        <w:t xml:space="preserve">older </w:t>
-      </w:r>
-      <w:r>
-        <w:t>O</w:t>
-      </w:r>
-      <w:r>
-        <w:t xml:space="preserve">f </w:t>
-      </w:r>
-      <w:r>
-        <w:t>F</w:t>
-      </w:r>
-      <w:r>
-        <w:t>iles</w:t>
-      </w:r>
-    </w:p>
-    <w:p>
-      <w:pPr>
-        <w:pStyle w:val="Heading2"/>
-      </w:pPr>
-      <w:r>
-        <w:t>R</w:t>
-      </w:r>
-      <w:r>
-        <w:t xml:space="preserve">untime </w:t>
-      </w:r>
-      <w:r>
-        <w:t>P</w:t>
-      </w:r>
-      <w:r>
-        <w:t xml:space="preserve">erformance </w:t>
-      </w:r>
-      <w:r>
-        <w:t>W</w:t>
-      </w:r>
-      <w:r>
-        <w:t xml:space="preserve">ith 1 </w:t>
-      </w:r>
-      <w:r>
-        <w:t>W</w:t>
-      </w:r>
-      <w:r>
-        <w:t xml:space="preserve">orker </w:t>
-      </w:r>
-      <w:r>
-        <w:t>O</w:t>
-      </w:r>
-      <w:r>
-        <w:t xml:space="preserve">n </w:t>
-      </w:r>
-      <w:r>
-        <w:t>T</w:t>
-      </w:r>
-      <w:r>
-        <w:t xml:space="preserve">est </w:t>
-      </w:r>
-      <w:r>
-        <w:t>F</w:t>
-      </w:r>
-      <w:r>
-        <w:t xml:space="preserve">older </w:t>
-      </w:r>
-      <w:r>
-        <w:t>I</w:t>
-      </w:r>
-      <w:r>
-        <w:t xml:space="preserve">s </w:t>
-      </w:r>
-      <w:r>
-        <w:t>S</w:t>
-      </w:r>
-      <w:r>
-        <w:t xml:space="preserve">imilar </w:t>
-      </w:r>
-      <w:r>
-        <w:t>T</w:t>
-      </w:r>
-      <w:r>
-        <w:t xml:space="preserve">o </w:t>
-      </w:r>
-      <w:r>
-        <w:t>S</w:t>
-      </w:r>
-      <w:r>
-        <w:t xml:space="preserve">ingle </w:t>
-      </w:r>
-      <w:r>
-        <w:t>T</w:t>
-      </w:r>
-      <w:r>
-        <w:t xml:space="preserve">hreaded </w:t>
-      </w:r>
-      <w:r>
-        <w:t>I</w:t>
-      </w:r>
-      <w:r>
-        <w:t>mplementation</w:t>
-      </w:r>
-    </w:p>
-    <w:p>
-      <w:pPr>
-        <w:pStyle w:val="Heading2"/>
-      </w:pPr>
-      <w:r>
-        <w:t>R</w:t>
-      </w:r>
-      <w:r>
-        <w:t xml:space="preserve">untime </w:t>
-      </w:r>
-      <w:r>
-        <w:t>P</w:t>
-      </w:r>
-      <w:r>
-        <w:t xml:space="preserve">erformance </w:t>
-      </w:r>
-      <w:r>
-        <w:t>O</w:t>
-      </w:r>
-      <w:r>
-        <w:t xml:space="preserve">n </w:t>
-      </w:r>
-      <w:r>
-        <w:t>T</w:t>
-      </w:r>
-      <w:r>
-        <w:t xml:space="preserve">est </w:t>
-      </w:r>
-      <w:r>
-        <w:t>F</w:t>
-      </w:r>
-      <w:r>
-        <w:t xml:space="preserve">older </w:t>
-      </w:r>
-      <w:r>
-        <w:t>F</w:t>
-      </w:r>
-      <w:r>
-        <w:t xml:space="preserve">irst </w:t>
-      </w:r>
-      <w:r>
-        <w:t>I</w:t>
-      </w:r>
-      <w:r>
-        <w:t xml:space="preserve">mproves, </w:t>
-      </w:r>
-      <w:r>
-        <w:t>T</w:t>
-      </w:r>
-      <w:r>
-        <w:t xml:space="preserve">hen </w:t>
-      </w:r>
-      <w:r>
-        <w:t>D</w:t>
-      </w:r>
-      <w:r>
-        <w:t xml:space="preserve">egrades </w:t>
-      </w:r>
-      <w:r>
-        <w:t>A</w:t>
-      </w:r>
-      <w:r>
-        <w:t xml:space="preserve">s </w:t>
-      </w:r>
-      <w:r>
-        <w:t>N</w:t>
-      </w:r>
-      <w:r>
-        <w:t xml:space="preserve">umber </w:t>
-      </w:r>
-      <w:r>
-        <w:t>O</w:t>
-      </w:r>
-      <w:r>
-        <w:t xml:space="preserve">f </w:t>
-      </w:r>
-      <w:r>
-        <w:t>T</w:t>
-      </w:r>
-      <w:r>
-        <w:t xml:space="preserve">hreads </w:t>
-      </w:r>
-      <w:r>
-        <w:t>I</w:t>
-      </w:r>
-      <w:r>
-        <w:t xml:space="preserve">s </w:t>
-      </w:r>
-      <w:r>
-        <w:t>I</w:t>
-      </w:r>
-      <w:r>
-        <w:t>ncreased</w:t>
+        <w:t>Runtime Performance On Test Folder First Improves, Then Degrades As Number Of Threads Is Increased</w:t>
+      </w:r>
+    </w:p>
+    <w:p>
+      <w:r>
+        <w:t xml:space="preserve">Tested in the university’s provided Linux VM. Increasing the number of consumer threads increases the </w:t>
+      </w:r>
+      <w:r>
+        <w:t xml:space="preserve">performance which then starts to plateau at about 8 workers. Performance really starts to degrade when an excessive amount of consumer threads </w:t>
+      </w:r>
+      <w:proofErr w:type="gramStart"/>
+      <w:r>
+        <w:t>are</w:t>
+      </w:r>
+      <w:proofErr w:type="gramEnd"/>
+      <w:r>
+        <w:t xml:space="preserve"> created, such as 50 or 100.</w:t>
       </w:r>
     </w:p>
     <w:sectPr>
@@ -1507,7 +1510,7 @@
   <w:abstractNum w:abstractNumId="16" w15:restartNumberingAfterBreak="0">
     <w:nsid w:val="1A78120C"/>
     <w:multiLevelType w:val="multilevel"/>
-    <w:tmpl w:val="6CB6EDA6"/>
+    <w:tmpl w:val="823A61F8"/>
     <w:lvl w:ilvl="0">
       <w:start w:val="1"/>
       <w:numFmt w:val="decimal"/>
@@ -1531,6 +1534,7 @@
     <w:lvl w:ilvl="2">
       <w:start w:val="1"/>
       <w:numFmt w:val="decimal"/>
+      <w:pStyle w:val="Heading3"/>
       <w:lvlText w:val="%1.%2.%3."/>
       <w:lvlJc w:val="left"/>
       <w:pPr>
@@ -2463,9 +2467,9 @@
   <w:style w:type="paragraph" w:default="1" w:styleId="Normal">
     <w:name w:val="Normal"/>
     <w:qFormat/>
-    <w:rsid w:val="00E266EA"/>
-    <w:rPr>
-      <w:sz w:val="24"/>
+    <w:rsid w:val="001B0224"/>
+    <w:rPr>
+      <w:sz w:val="28"/>
     </w:rPr>
   </w:style>
   <w:style w:type="paragraph" w:styleId="Heading1">
@@ -2506,7 +2510,7 @@
     <w:uiPriority w:val="9"/>
     <w:unhideWhenUsed/>
     <w:qFormat/>
-    <w:rsid w:val="00A23352"/>
+    <w:rsid w:val="00966090"/>
     <w:pPr>
       <w:numPr>
         <w:ilvl w:val="1"/>
@@ -2514,7 +2518,8 @@
       <w:pBdr>
         <w:bottom w:val="none" w:sz="0" w:space="0" w:color="auto"/>
       </w:pBdr>
-      <w:ind w:left="1140"/>
+      <w:ind w:left="1140" w:hanging="431"/>
+      <w:contextualSpacing/>
       <w:outlineLvl w:val="1"/>
     </w:pPr>
     <w:rPr>
@@ -2524,25 +2529,20 @@
   </w:style>
   <w:style w:type="paragraph" w:styleId="Heading3">
     <w:name w:val="heading 3"/>
-    <w:basedOn w:val="Normal"/>
+    <w:basedOn w:val="Heading2"/>
     <w:next w:val="Normal"/>
     <w:link w:val="Heading3Char"/>
     <w:uiPriority w:val="9"/>
-    <w:semiHidden/>
     <w:unhideWhenUsed/>
     <w:qFormat/>
-    <w:rsid w:val="00FD262C"/>
+    <w:rsid w:val="00603153"/>
     <w:pPr>
-      <w:keepNext/>
-      <w:keepLines/>
-      <w:spacing w:before="200" w:after="0"/>
+      <w:numPr>
+        <w:ilvl w:val="2"/>
+      </w:numPr>
+      <w:ind w:left="1920"/>
       <w:outlineLvl w:val="2"/>
     </w:pPr>
-    <w:rPr>
-      <w:rFonts w:asciiTheme="majorHAnsi" w:eastAsiaTheme="majorEastAsia" w:hAnsiTheme="majorHAnsi" w:cstheme="majorBidi"/>
-      <w:b/>
-      <w:bCs/>
-    </w:rPr>
   </w:style>
   <w:style w:type="paragraph" w:styleId="Heading4">
     <w:name w:val="heading 4"/>
@@ -2684,7 +2684,6 @@
   <w:style w:type="character" w:default="1" w:styleId="DefaultParagraphFont">
     <w:name w:val="Default Paragraph Font"/>
     <w:uiPriority w:val="1"/>
-    <w:semiHidden/>
     <w:unhideWhenUsed/>
   </w:style>
   <w:style w:type="table" w:default="1" w:styleId="TableNormal">
@@ -2775,7 +2774,7 @@
     <w:basedOn w:val="DefaultParagraphFont"/>
     <w:link w:val="Heading2"/>
     <w:uiPriority w:val="9"/>
-    <w:rsid w:val="00A23352"/>
+    <w:rsid w:val="00966090"/>
     <w:rPr>
       <w:rFonts w:asciiTheme="majorHAnsi" w:eastAsiaTheme="majorEastAsia" w:hAnsiTheme="majorHAnsi" w:cstheme="majorBidi"/>
       <w:b/>
@@ -2790,12 +2789,14 @@
     <w:basedOn w:val="DefaultParagraphFont"/>
     <w:link w:val="Heading3"/>
     <w:uiPriority w:val="9"/>
-    <w:semiHidden/>
-    <w:rsid w:val="00FD262C"/>
+    <w:rsid w:val="00603153"/>
     <w:rPr>
       <w:rFonts w:asciiTheme="majorHAnsi" w:eastAsiaTheme="majorEastAsia" w:hAnsiTheme="majorHAnsi" w:cstheme="majorBidi"/>
       <w:b/>
       <w:bCs/>
+      <w:smallCaps/>
+      <w:sz w:val="28"/>
+      <w:szCs w:val="28"/>
     </w:rPr>
   </w:style>
   <w:style w:type="character" w:customStyle="1" w:styleId="Heading4Char">
@@ -3692,6 +3693,141 @@
 </file>
 
 <file path=customXml/item1.xml><?xml version="1.0" encoding="utf-8"?>
+<p:properties xmlns:p="http://schemas.microsoft.com/office/2006/metadata/properties" xmlns:xsi="http://www.w3.org/2001/XMLSchema-instance" xmlns:pc="http://schemas.microsoft.com/office/infopath/2007/PartnerControls">
+  <documentManagement>
+    <APDescription xmlns="4873beb7-5857-4685-be1f-d57550cc96cc" xsi:nil="true"/>
+    <AssetExpire xmlns="4873beb7-5857-4685-be1f-d57550cc96cc">2029-01-01T08:00:00+00:00</AssetExpire>
+    <CampaignTagsTaxHTField0 xmlns="4873beb7-5857-4685-be1f-d57550cc96cc">
+      <Terms xmlns="http://schemas.microsoft.com/office/infopath/2007/PartnerControls"/>
+    </CampaignTagsTaxHTField0>
+    <IntlLangReviewDate xmlns="4873beb7-5857-4685-be1f-d57550cc96cc" xsi:nil="true"/>
+    <TPFriendlyName xmlns="4873beb7-5857-4685-be1f-d57550cc96cc" xsi:nil="true"/>
+    <IntlLangReview xmlns="4873beb7-5857-4685-be1f-d57550cc96cc">false</IntlLangReview>
+    <LocLastLocAttemptVersionLookup xmlns="4873beb7-5857-4685-be1f-d57550cc96cc">856581</LocLastLocAttemptVersionLookup>
+    <PolicheckWords xmlns="4873beb7-5857-4685-be1f-d57550cc96cc" xsi:nil="true"/>
+    <SubmitterId xmlns="4873beb7-5857-4685-be1f-d57550cc96cc" xsi:nil="true"/>
+    <AcquiredFrom xmlns="4873beb7-5857-4685-be1f-d57550cc96cc">Internal MS</AcquiredFrom>
+    <EditorialStatus xmlns="4873beb7-5857-4685-be1f-d57550cc96cc">Complete</EditorialStatus>
+    <Markets xmlns="4873beb7-5857-4685-be1f-d57550cc96cc"/>
+    <OriginAsset xmlns="4873beb7-5857-4685-be1f-d57550cc96cc" xsi:nil="true"/>
+    <AssetStart xmlns="4873beb7-5857-4685-be1f-d57550cc96cc">2012-09-19T07:42:00+00:00</AssetStart>
+    <FriendlyTitle xmlns="4873beb7-5857-4685-be1f-d57550cc96cc" xsi:nil="true"/>
+    <MarketSpecific xmlns="4873beb7-5857-4685-be1f-d57550cc96cc">false</MarketSpecific>
+    <TPNamespace xmlns="4873beb7-5857-4685-be1f-d57550cc96cc" xsi:nil="true"/>
+    <PublishStatusLookup xmlns="4873beb7-5857-4685-be1f-d57550cc96cc">
+      <Value>1622610</Value>
+    </PublishStatusLookup>
+    <APAuthor xmlns="4873beb7-5857-4685-be1f-d57550cc96cc">
+      <UserInfo>
+        <DisplayName>REDMOND\v-aptall</DisplayName>
+        <AccountId>2566</AccountId>
+        <AccountType/>
+      </UserInfo>
+    </APAuthor>
+    <TPCommandLine xmlns="4873beb7-5857-4685-be1f-d57550cc96cc" xsi:nil="true"/>
+    <IntlLangReviewer xmlns="4873beb7-5857-4685-be1f-d57550cc96cc" xsi:nil="true"/>
+    <OpenTemplate xmlns="4873beb7-5857-4685-be1f-d57550cc96cc">true</OpenTemplate>
+    <CSXSubmissionDate xmlns="4873beb7-5857-4685-be1f-d57550cc96cc" xsi:nil="true"/>
+    <TaxCatchAll xmlns="4873beb7-5857-4685-be1f-d57550cc96cc"/>
+    <Manager xmlns="4873beb7-5857-4685-be1f-d57550cc96cc" xsi:nil="true"/>
+    <NumericId xmlns="4873beb7-5857-4685-be1f-d57550cc96cc" xsi:nil="true"/>
+    <ParentAssetId xmlns="4873beb7-5857-4685-be1f-d57550cc96cc" xsi:nil="true"/>
+    <OriginalSourceMarket xmlns="4873beb7-5857-4685-be1f-d57550cc96cc" xsi:nil="true"/>
+    <ApprovalStatus xmlns="4873beb7-5857-4685-be1f-d57550cc96cc">InProgress</ApprovalStatus>
+    <TPComponent xmlns="4873beb7-5857-4685-be1f-d57550cc96cc" xsi:nil="true"/>
+    <EditorialTags xmlns="4873beb7-5857-4685-be1f-d57550cc96cc" xsi:nil="true"/>
+    <TPExecutable xmlns="4873beb7-5857-4685-be1f-d57550cc96cc" xsi:nil="true"/>
+    <TPLaunchHelpLink xmlns="4873beb7-5857-4685-be1f-d57550cc96cc" xsi:nil="true"/>
+    <LocComments xmlns="4873beb7-5857-4685-be1f-d57550cc96cc" xsi:nil="true"/>
+    <LocRecommendedHandoff xmlns="4873beb7-5857-4685-be1f-d57550cc96cc" xsi:nil="true"/>
+    <SourceTitle xmlns="4873beb7-5857-4685-be1f-d57550cc96cc" xsi:nil="true"/>
+    <CSXUpdate xmlns="4873beb7-5857-4685-be1f-d57550cc96cc">false</CSXUpdate>
+    <IntlLocPriority xmlns="4873beb7-5857-4685-be1f-d57550cc96cc" xsi:nil="true"/>
+    <UAProjectedTotalWords xmlns="4873beb7-5857-4685-be1f-d57550cc96cc" xsi:nil="true"/>
+    <AssetType xmlns="4873beb7-5857-4685-be1f-d57550cc96cc">TP</AssetType>
+    <MachineTranslated xmlns="4873beb7-5857-4685-be1f-d57550cc96cc">false</MachineTranslated>
+    <OutputCachingOn xmlns="4873beb7-5857-4685-be1f-d57550cc96cc">false</OutputCachingOn>
+    <TemplateStatus xmlns="4873beb7-5857-4685-be1f-d57550cc96cc">Complete</TemplateStatus>
+    <IsSearchable xmlns="4873beb7-5857-4685-be1f-d57550cc96cc">true</IsSearchable>
+    <ContentItem xmlns="4873beb7-5857-4685-be1f-d57550cc96cc" xsi:nil="true"/>
+    <HandoffToMSDN xmlns="4873beb7-5857-4685-be1f-d57550cc96cc" xsi:nil="true"/>
+    <ShowIn xmlns="4873beb7-5857-4685-be1f-d57550cc96cc">Show everywhere</ShowIn>
+    <ThumbnailAssetId xmlns="4873beb7-5857-4685-be1f-d57550cc96cc" xsi:nil="true"/>
+    <UALocComments xmlns="4873beb7-5857-4685-be1f-d57550cc96cc" xsi:nil="true"/>
+    <UALocRecommendation xmlns="4873beb7-5857-4685-be1f-d57550cc96cc">Localize</UALocRecommendation>
+    <LastModifiedDateTime xmlns="4873beb7-5857-4685-be1f-d57550cc96cc" xsi:nil="true"/>
+    <LegacyData xmlns="4873beb7-5857-4685-be1f-d57550cc96cc" xsi:nil="true"/>
+    <LocManualTestRequired xmlns="4873beb7-5857-4685-be1f-d57550cc96cc">false</LocManualTestRequired>
+    <LocMarketGroupTiers2 xmlns="4873beb7-5857-4685-be1f-d57550cc96cc" xsi:nil="true"/>
+    <ClipArtFilename xmlns="4873beb7-5857-4685-be1f-d57550cc96cc" xsi:nil="true"/>
+    <TPApplication xmlns="4873beb7-5857-4685-be1f-d57550cc96cc" xsi:nil="true"/>
+    <CSXHash xmlns="4873beb7-5857-4685-be1f-d57550cc96cc" xsi:nil="true"/>
+    <DirectSourceMarket xmlns="4873beb7-5857-4685-be1f-d57550cc96cc" xsi:nil="true"/>
+    <PrimaryImageGen xmlns="4873beb7-5857-4685-be1f-d57550cc96cc">true</PrimaryImageGen>
+    <PlannedPubDate xmlns="4873beb7-5857-4685-be1f-d57550cc96cc" xsi:nil="true"/>
+    <CSXSubmissionMarket xmlns="4873beb7-5857-4685-be1f-d57550cc96cc" xsi:nil="true"/>
+    <Downloads xmlns="4873beb7-5857-4685-be1f-d57550cc96cc">0</Downloads>
+    <ArtSampleDocs xmlns="4873beb7-5857-4685-be1f-d57550cc96cc" xsi:nil="true"/>
+    <TrustLevel xmlns="4873beb7-5857-4685-be1f-d57550cc96cc">1 Microsoft Managed Content</TrustLevel>
+    <BlockPublish xmlns="4873beb7-5857-4685-be1f-d57550cc96cc">false</BlockPublish>
+    <TPLaunchHelpLinkType xmlns="4873beb7-5857-4685-be1f-d57550cc96cc">Template</TPLaunchHelpLinkType>
+    <LocalizationTagsTaxHTField0 xmlns="4873beb7-5857-4685-be1f-d57550cc96cc">
+      <Terms xmlns="http://schemas.microsoft.com/office/infopath/2007/PartnerControls"/>
+    </LocalizationTagsTaxHTField0>
+    <BusinessGroup xmlns="4873beb7-5857-4685-be1f-d57550cc96cc" xsi:nil="true"/>
+    <Providers xmlns="4873beb7-5857-4685-be1f-d57550cc96cc" xsi:nil="true"/>
+    <TemplateTemplateType xmlns="4873beb7-5857-4685-be1f-d57550cc96cc">Word Document Template</TemplateTemplateType>
+    <TimesCloned xmlns="4873beb7-5857-4685-be1f-d57550cc96cc" xsi:nil="true"/>
+    <TPAppVersion xmlns="4873beb7-5857-4685-be1f-d57550cc96cc" xsi:nil="true"/>
+    <VoteCount xmlns="4873beb7-5857-4685-be1f-d57550cc96cc" xsi:nil="true"/>
+    <AverageRating xmlns="4873beb7-5857-4685-be1f-d57550cc96cc" xsi:nil="true"/>
+    <FeatureTagsTaxHTField0 xmlns="4873beb7-5857-4685-be1f-d57550cc96cc">
+      <Terms xmlns="http://schemas.microsoft.com/office/infopath/2007/PartnerControls"/>
+    </FeatureTagsTaxHTField0>
+    <Provider xmlns="4873beb7-5857-4685-be1f-d57550cc96cc" xsi:nil="true"/>
+    <UACurrentWords xmlns="4873beb7-5857-4685-be1f-d57550cc96cc" xsi:nil="true"/>
+    <AssetId xmlns="4873beb7-5857-4685-be1f-d57550cc96cc">TP103457714</AssetId>
+    <TPClientViewer xmlns="4873beb7-5857-4685-be1f-d57550cc96cc" xsi:nil="true"/>
+    <DSATActionTaken xmlns="4873beb7-5857-4685-be1f-d57550cc96cc" xsi:nil="true"/>
+    <APEditor xmlns="4873beb7-5857-4685-be1f-d57550cc96cc">
+      <UserInfo>
+        <DisplayName/>
+        <AccountId xsi:nil="true"/>
+        <AccountType/>
+      </UserInfo>
+    </APEditor>
+    <TPInstallLocation xmlns="4873beb7-5857-4685-be1f-d57550cc96cc" xsi:nil="true"/>
+    <OOCacheId xmlns="4873beb7-5857-4685-be1f-d57550cc96cc" xsi:nil="true"/>
+    <IsDeleted xmlns="4873beb7-5857-4685-be1f-d57550cc96cc">false</IsDeleted>
+    <PublishTargets xmlns="4873beb7-5857-4685-be1f-d57550cc96cc">OfficeOnlineVNext</PublishTargets>
+    <ApprovalLog xmlns="4873beb7-5857-4685-be1f-d57550cc96cc" xsi:nil="true"/>
+    <BugNumber xmlns="4873beb7-5857-4685-be1f-d57550cc96cc" xsi:nil="true"/>
+    <CrawlForDependencies xmlns="4873beb7-5857-4685-be1f-d57550cc96cc">false</CrawlForDependencies>
+    <InternalTagsTaxHTField0 xmlns="4873beb7-5857-4685-be1f-d57550cc96cc">
+      <Terms xmlns="http://schemas.microsoft.com/office/infopath/2007/PartnerControls"/>
+    </InternalTagsTaxHTField0>
+    <LastHandOff xmlns="4873beb7-5857-4685-be1f-d57550cc96cc" xsi:nil="true"/>
+    <Milestone xmlns="4873beb7-5857-4685-be1f-d57550cc96cc" xsi:nil="true"/>
+    <OriginalRelease xmlns="4873beb7-5857-4685-be1f-d57550cc96cc">15</OriginalRelease>
+    <RecommendationsModifier xmlns="4873beb7-5857-4685-be1f-d57550cc96cc" xsi:nil="true"/>
+    <ScenarioTagsTaxHTField0 xmlns="4873beb7-5857-4685-be1f-d57550cc96cc">
+      <Terms xmlns="http://schemas.microsoft.com/office/infopath/2007/PartnerControls"/>
+    </ScenarioTagsTaxHTField0>
+    <UANotes xmlns="4873beb7-5857-4685-be1f-d57550cc96cc" xsi:nil="true"/>
+  </documentManagement>
+</p:properties>
+</file>
+
+<file path=customXml/item2.xml><?xml version="1.0" encoding="utf-8"?>
+<?mso-contentType ?>
+<FormTemplates xmlns="http://schemas.microsoft.com/sharepoint/v3/contenttype/forms">
+  <Display>DocumentLibraryForm</Display>
+  <Edit>AssetEditForm</Edit>
+  <New>DocumentLibraryForm</New>
+</FormTemplates>
+</file>
+
+<file path=customXml/item3.xml><?xml version="1.0" encoding="utf-8"?>
 <ct:contentTypeSchema xmlns:ct="http://schemas.microsoft.com/office/2006/metadata/contentType" xmlns:ma="http://schemas.microsoft.com/office/2006/metadata/properties/metaAttributes" ct:_="" ma:_="" ma:contentTypeName="TemplateFile" ma:contentTypeID="0x0101006EDDDB5EE6D98C44930B742096920B300400F5B6D36B3EF94B4E9A635CDF2A18F5B8" ma:contentTypeVersion="72" ma:contentTypeDescription="Create a new document." ma:contentTypeScope="" ma:versionID="a23e56308344d904b51738559c3d67c9">
   <xsd:schema xmlns:xsd="http://www.w3.org/2001/XMLSchema" xmlns:xs="http://www.w3.org/2001/XMLSchema" xmlns:p="http://schemas.microsoft.com/office/2006/metadata/properties" xmlns:ns2="4873beb7-5857-4685-be1f-d57550cc96cc" targetNamespace="http://schemas.microsoft.com/office/2006/metadata/properties" ma:root="true" ma:fieldsID="cd0908cc4600e77bf5da051303e00c8d" ns2:_="">
     <xsd:import namespace="4873beb7-5857-4685-be1f-d57550cc96cc"/>
@@ -4731,142 +4867,25 @@
 </ct:contentTypeSchema>
 </file>
 
-<file path=customXml/item2.xml><?xml version="1.0" encoding="utf-8"?>
-<?mso-contentType ?>
-<FormTemplates xmlns="http://schemas.microsoft.com/sharepoint/v3/contenttype/forms">
-  <Display>DocumentLibraryForm</Display>
-  <Edit>AssetEditForm</Edit>
-  <New>DocumentLibraryForm</New>
-</FormTemplates>
+<file path=customXml/itemProps1.xml><?xml version="1.0" encoding="utf-8"?>
+<ds:datastoreItem xmlns:ds="http://schemas.openxmlformats.org/officeDocument/2006/customXml" ds:itemID="{63671810-3EF7-4C8E-BCBA-248ABE2BAB39}">
+  <ds:schemaRefs>
+    <ds:schemaRef ds:uri="http://schemas.microsoft.com/office/2006/metadata/properties"/>
+    <ds:schemaRef ds:uri="http://schemas.microsoft.com/office/infopath/2007/PartnerControls"/>
+    <ds:schemaRef ds:uri="4873beb7-5857-4685-be1f-d57550cc96cc"/>
+  </ds:schemaRefs>
+</ds:datastoreItem>
 </file>
 
-<file path=customXml/item3.xml><?xml version="1.0" encoding="utf-8"?>
-<p:properties xmlns:p="http://schemas.microsoft.com/office/2006/metadata/properties" xmlns:xsi="http://www.w3.org/2001/XMLSchema-instance" xmlns:pc="http://schemas.microsoft.com/office/infopath/2007/PartnerControls">
-  <documentManagement>
-    <APDescription xmlns="4873beb7-5857-4685-be1f-d57550cc96cc" xsi:nil="true"/>
-    <AssetExpire xmlns="4873beb7-5857-4685-be1f-d57550cc96cc">2029-01-01T08:00:00+00:00</AssetExpire>
-    <CampaignTagsTaxHTField0 xmlns="4873beb7-5857-4685-be1f-d57550cc96cc">
-      <Terms xmlns="http://schemas.microsoft.com/office/infopath/2007/PartnerControls"/>
-    </CampaignTagsTaxHTField0>
-    <IntlLangReviewDate xmlns="4873beb7-5857-4685-be1f-d57550cc96cc" xsi:nil="true"/>
-    <TPFriendlyName xmlns="4873beb7-5857-4685-be1f-d57550cc96cc" xsi:nil="true"/>
-    <IntlLangReview xmlns="4873beb7-5857-4685-be1f-d57550cc96cc">false</IntlLangReview>
-    <LocLastLocAttemptVersionLookup xmlns="4873beb7-5857-4685-be1f-d57550cc96cc">856581</LocLastLocAttemptVersionLookup>
-    <PolicheckWords xmlns="4873beb7-5857-4685-be1f-d57550cc96cc" xsi:nil="true"/>
-    <SubmitterId xmlns="4873beb7-5857-4685-be1f-d57550cc96cc" xsi:nil="true"/>
-    <AcquiredFrom xmlns="4873beb7-5857-4685-be1f-d57550cc96cc">Internal MS</AcquiredFrom>
-    <EditorialStatus xmlns="4873beb7-5857-4685-be1f-d57550cc96cc">Complete</EditorialStatus>
-    <Markets xmlns="4873beb7-5857-4685-be1f-d57550cc96cc"/>
-    <OriginAsset xmlns="4873beb7-5857-4685-be1f-d57550cc96cc" xsi:nil="true"/>
-    <AssetStart xmlns="4873beb7-5857-4685-be1f-d57550cc96cc">2012-09-19T07:42:00+00:00</AssetStart>
-    <FriendlyTitle xmlns="4873beb7-5857-4685-be1f-d57550cc96cc" xsi:nil="true"/>
-    <MarketSpecific xmlns="4873beb7-5857-4685-be1f-d57550cc96cc">false</MarketSpecific>
-    <TPNamespace xmlns="4873beb7-5857-4685-be1f-d57550cc96cc" xsi:nil="true"/>
-    <PublishStatusLookup xmlns="4873beb7-5857-4685-be1f-d57550cc96cc">
-      <Value>1622610</Value>
-    </PublishStatusLookup>
-    <APAuthor xmlns="4873beb7-5857-4685-be1f-d57550cc96cc">
-      <UserInfo>
-        <DisplayName>REDMOND\v-aptall</DisplayName>
-        <AccountId>2566</AccountId>
-        <AccountType/>
-      </UserInfo>
-    </APAuthor>
-    <TPCommandLine xmlns="4873beb7-5857-4685-be1f-d57550cc96cc" xsi:nil="true"/>
-    <IntlLangReviewer xmlns="4873beb7-5857-4685-be1f-d57550cc96cc" xsi:nil="true"/>
-    <OpenTemplate xmlns="4873beb7-5857-4685-be1f-d57550cc96cc">true</OpenTemplate>
-    <CSXSubmissionDate xmlns="4873beb7-5857-4685-be1f-d57550cc96cc" xsi:nil="true"/>
-    <TaxCatchAll xmlns="4873beb7-5857-4685-be1f-d57550cc96cc"/>
-    <Manager xmlns="4873beb7-5857-4685-be1f-d57550cc96cc" xsi:nil="true"/>
-    <NumericId xmlns="4873beb7-5857-4685-be1f-d57550cc96cc" xsi:nil="true"/>
-    <ParentAssetId xmlns="4873beb7-5857-4685-be1f-d57550cc96cc" xsi:nil="true"/>
-    <OriginalSourceMarket xmlns="4873beb7-5857-4685-be1f-d57550cc96cc" xsi:nil="true"/>
-    <ApprovalStatus xmlns="4873beb7-5857-4685-be1f-d57550cc96cc">InProgress</ApprovalStatus>
-    <TPComponent xmlns="4873beb7-5857-4685-be1f-d57550cc96cc" xsi:nil="true"/>
-    <EditorialTags xmlns="4873beb7-5857-4685-be1f-d57550cc96cc" xsi:nil="true"/>
-    <TPExecutable xmlns="4873beb7-5857-4685-be1f-d57550cc96cc" xsi:nil="true"/>
-    <TPLaunchHelpLink xmlns="4873beb7-5857-4685-be1f-d57550cc96cc" xsi:nil="true"/>
-    <LocComments xmlns="4873beb7-5857-4685-be1f-d57550cc96cc" xsi:nil="true"/>
-    <LocRecommendedHandoff xmlns="4873beb7-5857-4685-be1f-d57550cc96cc" xsi:nil="true"/>
-    <SourceTitle xmlns="4873beb7-5857-4685-be1f-d57550cc96cc" xsi:nil="true"/>
-    <CSXUpdate xmlns="4873beb7-5857-4685-be1f-d57550cc96cc">false</CSXUpdate>
-    <IntlLocPriority xmlns="4873beb7-5857-4685-be1f-d57550cc96cc" xsi:nil="true"/>
-    <UAProjectedTotalWords xmlns="4873beb7-5857-4685-be1f-d57550cc96cc" xsi:nil="true"/>
-    <AssetType xmlns="4873beb7-5857-4685-be1f-d57550cc96cc">TP</AssetType>
-    <MachineTranslated xmlns="4873beb7-5857-4685-be1f-d57550cc96cc">false</MachineTranslated>
-    <OutputCachingOn xmlns="4873beb7-5857-4685-be1f-d57550cc96cc">false</OutputCachingOn>
-    <TemplateStatus xmlns="4873beb7-5857-4685-be1f-d57550cc96cc">Complete</TemplateStatus>
-    <IsSearchable xmlns="4873beb7-5857-4685-be1f-d57550cc96cc">true</IsSearchable>
-    <ContentItem xmlns="4873beb7-5857-4685-be1f-d57550cc96cc" xsi:nil="true"/>
-    <HandoffToMSDN xmlns="4873beb7-5857-4685-be1f-d57550cc96cc" xsi:nil="true"/>
-    <ShowIn xmlns="4873beb7-5857-4685-be1f-d57550cc96cc">Show everywhere</ShowIn>
-    <ThumbnailAssetId xmlns="4873beb7-5857-4685-be1f-d57550cc96cc" xsi:nil="true"/>
-    <UALocComments xmlns="4873beb7-5857-4685-be1f-d57550cc96cc" xsi:nil="true"/>
-    <UALocRecommendation xmlns="4873beb7-5857-4685-be1f-d57550cc96cc">Localize</UALocRecommendation>
-    <LastModifiedDateTime xmlns="4873beb7-5857-4685-be1f-d57550cc96cc" xsi:nil="true"/>
-    <LegacyData xmlns="4873beb7-5857-4685-be1f-d57550cc96cc" xsi:nil="true"/>
-    <LocManualTestRequired xmlns="4873beb7-5857-4685-be1f-d57550cc96cc">false</LocManualTestRequired>
-    <LocMarketGroupTiers2 xmlns="4873beb7-5857-4685-be1f-d57550cc96cc" xsi:nil="true"/>
-    <ClipArtFilename xmlns="4873beb7-5857-4685-be1f-d57550cc96cc" xsi:nil="true"/>
-    <TPApplication xmlns="4873beb7-5857-4685-be1f-d57550cc96cc" xsi:nil="true"/>
-    <CSXHash xmlns="4873beb7-5857-4685-be1f-d57550cc96cc" xsi:nil="true"/>
-    <DirectSourceMarket xmlns="4873beb7-5857-4685-be1f-d57550cc96cc" xsi:nil="true"/>
-    <PrimaryImageGen xmlns="4873beb7-5857-4685-be1f-d57550cc96cc">true</PrimaryImageGen>
-    <PlannedPubDate xmlns="4873beb7-5857-4685-be1f-d57550cc96cc" xsi:nil="true"/>
-    <CSXSubmissionMarket xmlns="4873beb7-5857-4685-be1f-d57550cc96cc" xsi:nil="true"/>
-    <Downloads xmlns="4873beb7-5857-4685-be1f-d57550cc96cc">0</Downloads>
-    <ArtSampleDocs xmlns="4873beb7-5857-4685-be1f-d57550cc96cc" xsi:nil="true"/>
-    <TrustLevel xmlns="4873beb7-5857-4685-be1f-d57550cc96cc">1 Microsoft Managed Content</TrustLevel>
-    <BlockPublish xmlns="4873beb7-5857-4685-be1f-d57550cc96cc">false</BlockPublish>
-    <TPLaunchHelpLinkType xmlns="4873beb7-5857-4685-be1f-d57550cc96cc">Template</TPLaunchHelpLinkType>
-    <LocalizationTagsTaxHTField0 xmlns="4873beb7-5857-4685-be1f-d57550cc96cc">
-      <Terms xmlns="http://schemas.microsoft.com/office/infopath/2007/PartnerControls"/>
-    </LocalizationTagsTaxHTField0>
-    <BusinessGroup xmlns="4873beb7-5857-4685-be1f-d57550cc96cc" xsi:nil="true"/>
-    <Providers xmlns="4873beb7-5857-4685-be1f-d57550cc96cc" xsi:nil="true"/>
-    <TemplateTemplateType xmlns="4873beb7-5857-4685-be1f-d57550cc96cc">Word Document Template</TemplateTemplateType>
-    <TimesCloned xmlns="4873beb7-5857-4685-be1f-d57550cc96cc" xsi:nil="true"/>
-    <TPAppVersion xmlns="4873beb7-5857-4685-be1f-d57550cc96cc" xsi:nil="true"/>
-    <VoteCount xmlns="4873beb7-5857-4685-be1f-d57550cc96cc" xsi:nil="true"/>
-    <AverageRating xmlns="4873beb7-5857-4685-be1f-d57550cc96cc" xsi:nil="true"/>
-    <FeatureTagsTaxHTField0 xmlns="4873beb7-5857-4685-be1f-d57550cc96cc">
-      <Terms xmlns="http://schemas.microsoft.com/office/infopath/2007/PartnerControls"/>
-    </FeatureTagsTaxHTField0>
-    <Provider xmlns="4873beb7-5857-4685-be1f-d57550cc96cc" xsi:nil="true"/>
-    <UACurrentWords xmlns="4873beb7-5857-4685-be1f-d57550cc96cc" xsi:nil="true"/>
-    <AssetId xmlns="4873beb7-5857-4685-be1f-d57550cc96cc">TP103457714</AssetId>
-    <TPClientViewer xmlns="4873beb7-5857-4685-be1f-d57550cc96cc" xsi:nil="true"/>
-    <DSATActionTaken xmlns="4873beb7-5857-4685-be1f-d57550cc96cc" xsi:nil="true"/>
-    <APEditor xmlns="4873beb7-5857-4685-be1f-d57550cc96cc">
-      <UserInfo>
-        <DisplayName/>
-        <AccountId xsi:nil="true"/>
-        <AccountType/>
-      </UserInfo>
-    </APEditor>
-    <TPInstallLocation xmlns="4873beb7-5857-4685-be1f-d57550cc96cc" xsi:nil="true"/>
-    <OOCacheId xmlns="4873beb7-5857-4685-be1f-d57550cc96cc" xsi:nil="true"/>
-    <IsDeleted xmlns="4873beb7-5857-4685-be1f-d57550cc96cc">false</IsDeleted>
-    <PublishTargets xmlns="4873beb7-5857-4685-be1f-d57550cc96cc">OfficeOnlineVNext</PublishTargets>
-    <ApprovalLog xmlns="4873beb7-5857-4685-be1f-d57550cc96cc" xsi:nil="true"/>
-    <BugNumber xmlns="4873beb7-5857-4685-be1f-d57550cc96cc" xsi:nil="true"/>
-    <CrawlForDependencies xmlns="4873beb7-5857-4685-be1f-d57550cc96cc">false</CrawlForDependencies>
-    <InternalTagsTaxHTField0 xmlns="4873beb7-5857-4685-be1f-d57550cc96cc">
-      <Terms xmlns="http://schemas.microsoft.com/office/infopath/2007/PartnerControls"/>
-    </InternalTagsTaxHTField0>
-    <LastHandOff xmlns="4873beb7-5857-4685-be1f-d57550cc96cc" xsi:nil="true"/>
-    <Milestone xmlns="4873beb7-5857-4685-be1f-d57550cc96cc" xsi:nil="true"/>
-    <OriginalRelease xmlns="4873beb7-5857-4685-be1f-d57550cc96cc">15</OriginalRelease>
-    <RecommendationsModifier xmlns="4873beb7-5857-4685-be1f-d57550cc96cc" xsi:nil="true"/>
-    <ScenarioTagsTaxHTField0 xmlns="4873beb7-5857-4685-be1f-d57550cc96cc">
-      <Terms xmlns="http://schemas.microsoft.com/office/infopath/2007/PartnerControls"/>
-    </ScenarioTagsTaxHTField0>
-    <UANotes xmlns="4873beb7-5857-4685-be1f-d57550cc96cc" xsi:nil="true"/>
-  </documentManagement>
-</p:properties>
+<file path=customXml/itemProps2.xml><?xml version="1.0" encoding="utf-8"?>
+<ds:datastoreItem xmlns:ds="http://schemas.openxmlformats.org/officeDocument/2006/customXml" ds:itemID="{499EA1EC-B023-4266-9865-E1EDA122A8C9}">
+  <ds:schemaRefs>
+    <ds:schemaRef ds:uri="http://schemas.microsoft.com/sharepoint/v3/contenttype/forms"/>
+  </ds:schemaRefs>
+</ds:datastoreItem>
 </file>
 
-<file path=customXml/itemProps1.xml><?xml version="1.0" encoding="utf-8"?>
+<file path=customXml/itemProps3.xml><?xml version="1.0" encoding="utf-8"?>
 <ds:datastoreItem xmlns:ds="http://schemas.openxmlformats.org/officeDocument/2006/customXml" ds:itemID="{9332E30D-EFB4-40E8-AB8F-C2E02C2E75EB}">
   <ds:schemaRefs>
     <ds:schemaRef ds:uri="http://schemas.microsoft.com/office/2006/metadata/contentType"/>
@@ -4882,22 +4901,4 @@
     <ds:schemaRef ds:uri="http://schemas.microsoft.com/internal/obd"/>
   </ds:schemaRefs>
 </ds:datastoreItem>
-</file>
-
-<file path=customXml/itemProps2.xml><?xml version="1.0" encoding="utf-8"?>
-<ds:datastoreItem xmlns:ds="http://schemas.openxmlformats.org/officeDocument/2006/customXml" ds:itemID="{499EA1EC-B023-4266-9865-E1EDA122A8C9}">
-  <ds:schemaRefs>
-    <ds:schemaRef ds:uri="http://schemas.microsoft.com/sharepoint/v3/contenttype/forms"/>
-  </ds:schemaRefs>
-</ds:datastoreItem>
-</file>
-
-<file path=customXml/itemProps3.xml><?xml version="1.0" encoding="utf-8"?>
-<ds:datastoreItem xmlns:ds="http://schemas.openxmlformats.org/officeDocument/2006/customXml" ds:itemID="{63671810-3EF7-4C8E-BCBA-248ABE2BAB39}">
-  <ds:schemaRefs>
-    <ds:schemaRef ds:uri="http://schemas.microsoft.com/office/2006/metadata/properties"/>
-    <ds:schemaRef ds:uri="http://schemas.microsoft.com/office/infopath/2007/PartnerControls"/>
-    <ds:schemaRef ds:uri="4873beb7-5857-4685-be1f-d57550cc96cc"/>
-  </ds:schemaRefs>
-</ds:datastoreItem>
 </file>
</xml_diff>